<commit_message>
updated project analysis document
</commit_message>
<xml_diff>
--- a/Project Analysis.docx
+++ b/Project Analysis.docx
@@ -1072,15 +1072,7 @@
                 <w:sz w:val="23"/>
                 <w:szCs w:val="23"/>
               </w:rPr>
-              <w:t>TNC_000</w:t>
-            </w:r>
-            <w:r>
-              <w:rPr>
-                <w:rFonts w:ascii="Calibri" w:eastAsiaTheme="minorEastAsia" w:hAnsi="Calibri" w:cs="Calibri"/>
-                <w:sz w:val="23"/>
-                <w:szCs w:val="23"/>
-              </w:rPr>
-              <w:t>3</w:t>
+              <w:t>TNC_0003</w:t>
             </w:r>
           </w:p>
         </w:tc>
@@ -1108,23 +1100,7 @@
                 <w:sz w:val="23"/>
                 <w:szCs w:val="23"/>
               </w:rPr>
-              <w:t>9/</w:t>
-            </w:r>
-            <w:r>
-              <w:rPr>
-                <w:rFonts w:ascii="Calibri" w:eastAsiaTheme="minorEastAsia" w:hAnsi="Calibri" w:cs="Calibri"/>
-                <w:sz w:val="23"/>
-                <w:szCs w:val="23"/>
-              </w:rPr>
-              <w:t>6</w:t>
-            </w:r>
-            <w:r>
-              <w:rPr>
-                <w:rFonts w:ascii="Calibri" w:eastAsiaTheme="minorEastAsia" w:hAnsi="Calibri" w:cs="Calibri"/>
-                <w:sz w:val="23"/>
-                <w:szCs w:val="23"/>
-              </w:rPr>
-              <w:t>/2018</w:t>
+              <w:t>9/6/2018</w:t>
             </w:r>
           </w:p>
         </w:tc>
@@ -1210,6 +1186,280 @@
               </w:rPr>
               <w:t>ajchristiano91@gmail.com</w:t>
             </w:r>
+          </w:p>
+        </w:tc>
+      </w:tr>
+      <w:tr>
+        <w:trPr>
+          <w:trHeight w:val="120"/>
+          <w:jc w:val="center"/>
+        </w:trPr>
+        <w:tc>
+          <w:tcPr>
+            <w:tcW w:w="1685" w:type="dxa"/>
+          </w:tcPr>
+          <w:p>
+            <w:pPr>
+              <w:autoSpaceDE w:val="0"/>
+              <w:autoSpaceDN w:val="0"/>
+              <w:adjustRightInd w:val="0"/>
+              <w:spacing w:after="0" w:line="240" w:lineRule="auto"/>
+              <w:ind w:left="0" w:firstLine="0"/>
+              <w:jc w:val="left"/>
+              <w:rPr>
+                <w:rFonts w:ascii="Calibri" w:eastAsiaTheme="minorEastAsia" w:hAnsi="Calibri" w:cs="Calibri"/>
+                <w:sz w:val="23"/>
+                <w:szCs w:val="23"/>
+              </w:rPr>
+            </w:pPr>
+            <w:r>
+              <w:rPr>
+                <w:rFonts w:ascii="Calibri" w:eastAsiaTheme="minorEastAsia" w:hAnsi="Calibri" w:cs="Calibri"/>
+                <w:sz w:val="23"/>
+                <w:szCs w:val="23"/>
+              </w:rPr>
+              <w:t>TNC_0004</w:t>
+            </w:r>
+          </w:p>
+        </w:tc>
+        <w:tc>
+          <w:tcPr>
+            <w:tcW w:w="1325" w:type="dxa"/>
+          </w:tcPr>
+          <w:p>
+            <w:pPr>
+              <w:autoSpaceDE w:val="0"/>
+              <w:autoSpaceDN w:val="0"/>
+              <w:adjustRightInd w:val="0"/>
+              <w:spacing w:after="0" w:line="240" w:lineRule="auto"/>
+              <w:ind w:left="0" w:firstLine="0"/>
+              <w:jc w:val="left"/>
+              <w:rPr>
+                <w:rFonts w:ascii="Calibri" w:eastAsiaTheme="minorEastAsia" w:hAnsi="Calibri" w:cs="Calibri"/>
+                <w:sz w:val="23"/>
+                <w:szCs w:val="23"/>
+              </w:rPr>
+            </w:pPr>
+            <w:r>
+              <w:rPr>
+                <w:rFonts w:ascii="Calibri" w:eastAsiaTheme="minorEastAsia" w:hAnsi="Calibri" w:cs="Calibri"/>
+                <w:sz w:val="23"/>
+                <w:szCs w:val="23"/>
+              </w:rPr>
+              <w:t>9/7/2018</w:t>
+            </w:r>
+          </w:p>
+        </w:tc>
+        <w:tc>
+          <w:tcPr>
+            <w:tcW w:w="1973" w:type="dxa"/>
+          </w:tcPr>
+          <w:p>
+            <w:pPr>
+              <w:autoSpaceDE w:val="0"/>
+              <w:autoSpaceDN w:val="0"/>
+              <w:adjustRightInd w:val="0"/>
+              <w:spacing w:after="0" w:line="240" w:lineRule="auto"/>
+              <w:ind w:left="0" w:firstLine="0"/>
+              <w:jc w:val="left"/>
+              <w:rPr>
+                <w:rFonts w:ascii="Calibri" w:eastAsiaTheme="minorEastAsia" w:hAnsi="Calibri" w:cs="Calibri"/>
+                <w:sz w:val="23"/>
+                <w:szCs w:val="23"/>
+              </w:rPr>
+            </w:pPr>
+            <w:r>
+              <w:rPr>
+                <w:rFonts w:ascii="Calibri" w:eastAsiaTheme="minorEastAsia" w:hAnsi="Calibri" w:cs="Calibri"/>
+                <w:sz w:val="23"/>
+                <w:szCs w:val="23"/>
+              </w:rPr>
+              <w:t xml:space="preserve">Andrew Christiano, Brian </w:t>
+            </w:r>
+            <w:proofErr w:type="spellStart"/>
+            <w:r>
+              <w:rPr>
+                <w:rFonts w:ascii="Calibri" w:eastAsiaTheme="minorEastAsia" w:hAnsi="Calibri" w:cs="Calibri"/>
+                <w:sz w:val="23"/>
+                <w:szCs w:val="23"/>
+              </w:rPr>
+              <w:t>Orwick</w:t>
+            </w:r>
+            <w:proofErr w:type="spellEnd"/>
+            <w:r>
+              <w:rPr>
+                <w:rFonts w:ascii="Calibri" w:eastAsiaTheme="minorEastAsia" w:hAnsi="Calibri" w:cs="Calibri"/>
+                <w:sz w:val="23"/>
+                <w:szCs w:val="23"/>
+              </w:rPr>
+              <w:t xml:space="preserve">, Julia Sells, </w:t>
+            </w:r>
+            <w:proofErr w:type="spellStart"/>
+            <w:r>
+              <w:rPr>
+                <w:rFonts w:ascii="Calibri" w:eastAsiaTheme="minorEastAsia" w:hAnsi="Calibri" w:cs="Calibri"/>
+                <w:sz w:val="23"/>
+                <w:szCs w:val="23"/>
+              </w:rPr>
+              <w:t>Yrume</w:t>
+            </w:r>
+            <w:proofErr w:type="spellEnd"/>
+            <w:r>
+              <w:rPr>
+                <w:rFonts w:ascii="Calibri" w:eastAsiaTheme="minorEastAsia" w:hAnsi="Calibri" w:cs="Calibri"/>
+                <w:sz w:val="23"/>
+                <w:szCs w:val="23"/>
+              </w:rPr>
+              <w:t xml:space="preserve"> Fernandez</w:t>
+            </w:r>
+          </w:p>
+        </w:tc>
+        <w:tc>
+          <w:tcPr>
+            <w:tcW w:w="1490" w:type="dxa"/>
+          </w:tcPr>
+          <w:p>
+            <w:pPr>
+              <w:autoSpaceDE w:val="0"/>
+              <w:autoSpaceDN w:val="0"/>
+              <w:adjustRightInd w:val="0"/>
+              <w:spacing w:after="0" w:line="240" w:lineRule="auto"/>
+              <w:ind w:left="0" w:firstLine="0"/>
+              <w:jc w:val="left"/>
+              <w:rPr>
+                <w:rFonts w:ascii="Calibri" w:eastAsiaTheme="minorEastAsia" w:hAnsi="Calibri" w:cs="Calibri"/>
+                <w:sz w:val="23"/>
+                <w:szCs w:val="23"/>
+              </w:rPr>
+            </w:pPr>
+            <w:r>
+              <w:rPr>
+                <w:rFonts w:ascii="Calibri" w:eastAsiaTheme="minorEastAsia" w:hAnsi="Calibri" w:cs="Calibri"/>
+                <w:sz w:val="23"/>
+                <w:szCs w:val="23"/>
+              </w:rPr>
+              <w:t>Revisions</w:t>
+            </w:r>
+          </w:p>
+        </w:tc>
+        <w:tc>
+          <w:tcPr>
+            <w:tcW w:w="3109" w:type="dxa"/>
+          </w:tcPr>
+          <w:p>
+            <w:pPr>
+              <w:autoSpaceDE w:val="0"/>
+              <w:autoSpaceDN w:val="0"/>
+              <w:adjustRightInd w:val="0"/>
+              <w:spacing w:after="0" w:line="240" w:lineRule="auto"/>
+              <w:ind w:left="0" w:firstLine="0"/>
+              <w:jc w:val="left"/>
+              <w:rPr>
+                <w:rFonts w:ascii="Calibri" w:eastAsiaTheme="minorEastAsia" w:hAnsi="Calibri" w:cs="Calibri"/>
+                <w:sz w:val="23"/>
+                <w:szCs w:val="23"/>
+              </w:rPr>
+            </w:pPr>
+            <w:r>
+              <w:rPr>
+                <w:rFonts w:ascii="Calibri" w:eastAsiaTheme="minorEastAsia" w:hAnsi="Calibri" w:cs="Calibri"/>
+                <w:sz w:val="23"/>
+                <w:szCs w:val="23"/>
+              </w:rPr>
+              <w:t>ajchristiano91@gmail.com</w:t>
+            </w:r>
+          </w:p>
+          <w:p>
+            <w:pPr>
+              <w:autoSpaceDE w:val="0"/>
+              <w:autoSpaceDN w:val="0"/>
+              <w:adjustRightInd w:val="0"/>
+              <w:spacing w:after="0" w:line="240" w:lineRule="auto"/>
+              <w:ind w:left="0" w:firstLine="0"/>
+              <w:jc w:val="left"/>
+              <w:rPr>
+                <w:rFonts w:eastAsiaTheme="minorEastAsia"/>
+              </w:rPr>
+            </w:pPr>
+            <w:r>
+              <w:rPr>
+                <w:rFonts w:eastAsiaTheme="minorEastAsia"/>
+              </w:rPr>
+              <w:t>o</w:t>
+            </w:r>
+            <w:r>
+              <w:rPr>
+                <w:rFonts w:ascii="Calibri" w:eastAsiaTheme="minorEastAsia" w:hAnsi="Calibri" w:cs="Calibri"/>
+                <w:sz w:val="23"/>
+                <w:szCs w:val="23"/>
+              </w:rPr>
+              <w:t>rwick12@outlook.com</w:t>
+            </w:r>
+          </w:p>
+          <w:p>
+            <w:pPr>
+              <w:autoSpaceDE w:val="0"/>
+              <w:autoSpaceDN w:val="0"/>
+              <w:adjustRightInd w:val="0"/>
+              <w:spacing w:after="0" w:line="240" w:lineRule="auto"/>
+              <w:ind w:left="0" w:firstLine="0"/>
+              <w:jc w:val="left"/>
+              <w:rPr>
+                <w:rFonts w:ascii="Calibri" w:hAnsi="Calibri"/>
+              </w:rPr>
+            </w:pPr>
+            <w:r>
+              <w:rPr>
+                <w:rFonts w:ascii="Calibri" w:hAnsi="Calibri"/>
+              </w:rPr>
+              <w:t>selljm14@gmail.com</w:t>
+            </w:r>
+          </w:p>
+          <w:p>
+            <w:pPr>
+              <w:autoSpaceDE w:val="0"/>
+              <w:autoSpaceDN w:val="0"/>
+              <w:adjustRightInd w:val="0"/>
+              <w:spacing w:after="0" w:line="240" w:lineRule="auto"/>
+              <w:ind w:left="0" w:firstLine="0"/>
+              <w:jc w:val="left"/>
+              <w:rPr>
+                <w:rFonts w:ascii="Calibri" w:eastAsiaTheme="minorEastAsia" w:hAnsi="Calibri" w:cs="Calibri"/>
+                <w:sz w:val="23"/>
+                <w:szCs w:val="23"/>
+              </w:rPr>
+            </w:pPr>
+            <w:r>
+              <w:rPr>
+                <w:rFonts w:ascii="Calibri" w:eastAsiaTheme="minorEastAsia" w:hAnsi="Calibri" w:cs="Calibri"/>
+                <w:sz w:val="23"/>
+                <w:szCs w:val="23"/>
+              </w:rPr>
+              <w:t>y</w:t>
+            </w:r>
+            <w:r>
+              <w:rPr>
+                <w:rFonts w:ascii="Calibri" w:eastAsiaTheme="minorEastAsia" w:hAnsi="Calibri" w:cs="Calibri"/>
+                <w:sz w:val="23"/>
+                <w:szCs w:val="23"/>
+              </w:rPr>
+              <w:t>rume.fernandez@gmail.com</w:t>
+            </w:r>
+          </w:p>
+          <w:p>
+            <w:pPr>
+              <w:autoSpaceDE w:val="0"/>
+              <w:autoSpaceDN w:val="0"/>
+              <w:adjustRightInd w:val="0"/>
+              <w:spacing w:after="0" w:line="240" w:lineRule="auto"/>
+              <w:ind w:left="0" w:firstLine="0"/>
+              <w:jc w:val="left"/>
+              <w:rPr>
+                <w:rFonts w:ascii="Calibri" w:eastAsiaTheme="minorEastAsia" w:hAnsi="Calibri" w:cs="Calibri"/>
+                <w:sz w:val="23"/>
+                <w:szCs w:val="23"/>
+              </w:rPr>
+            </w:pPr>
           </w:p>
         </w:tc>
       </w:tr>
@@ -2247,11 +2497,6 @@
     <w:p/>
     <w:p/>
     <w:p/>
-    <w:p/>
-    <w:p/>
-    <w:p/>
-    <w:p/>
-    <w:p/>
     <w:p>
       <w:pPr>
         <w:pStyle w:val="Heading1"/>
@@ -2523,7 +2768,7 @@
           <v:shape id="_x0000_i1025" type="#_x0000_t75" style="width:237pt;height:154.5pt" o:ole="">
             <v:imagedata r:id="rId12" o:title=""/>
           </v:shape>
-          <o:OLEObject Type="Embed" ProgID="Visio.Drawing.15" ShapeID="_x0000_i1025" DrawAspect="Content" ObjectID="_1597777152" r:id="rId13"/>
+          <o:OLEObject Type="Embed" ProgID="Visio.Drawing.15" ShapeID="_x0000_i1025" DrawAspect="Content" ObjectID="_1597860748" r:id="rId13"/>
         </w:object>
       </w:r>
     </w:p>
@@ -2652,7 +2897,19 @@
         <w:rPr>
           <w:rFonts w:eastAsia="Arial"/>
         </w:rPr>
-        <w:t xml:space="preserve"> The following provides information on the</w:t>
+        <w:t xml:space="preserve"> </w:t>
+      </w:r>
+      <w:r>
+        <w:rPr>
+          <w:rFonts w:eastAsia="Arial"/>
+        </w:rPr>
+        <w:t xml:space="preserve">Trustworthiness, as presented by the TNC, is the verifiability of news story across multiple news sources. A trustworthy story is prevalent across organizations and is more likely to be published multiple times by many different people. </w:t>
+      </w:r>
+      <w:r>
+        <w:rPr>
+          <w:rFonts w:eastAsia="Arial"/>
+        </w:rPr>
+        <w:t>The following provides information on the</w:t>
       </w:r>
       <w:r>
         <w:rPr>
@@ -2878,7 +3135,7 @@
     </w:tbl>
     <w:p>
       <w:pPr>
-        <w:jc w:val="center"/>
+        <w:ind w:left="0" w:firstLine="0"/>
         <w:rPr>
           <w:rFonts w:eastAsia="Arial"/>
         </w:rPr>
@@ -2891,11 +3148,26 @@
       </w:pPr>
       <w:bookmarkStart w:id="3" w:name="_Toc523947453"/>
       <w:r>
-        <w:lastRenderedPageBreak/>
         <w:t>Data Processing</w:t>
       </w:r>
       <w:bookmarkEnd w:id="3"/>
     </w:p>
+    <w:p/>
+    <w:p>
+      <w:pPr>
+        <w:jc w:val="left"/>
+      </w:pPr>
+      <w:r>
+        <w:t xml:space="preserve">Information captured and stored within the TNC is used to identify the trustworthiness of an article.  Initially the TNC software, using the newspaper library, connects and downloads a copy of newspaper articles housed within the source websites.  This information is captured and stored for subsequent processing within the SQLite DB.  After each site, within the list of trusted sites, is captured and stored the TNC software parses and iterates through the contents of each articles sequentially comparing each word within articles.  As the system compares each article a counter is incremented when common words are </w:t>
+      </w:r>
+      <w:r>
+        <w:t>found,</w:t>
+      </w:r>
+      <w:r>
+        <w:t xml:space="preserve"> and a percentage of common words is calculated.  If two articles have over 70%-word commonality (&gt; 70), then both articles are assumed related.  The system adds a count to each article identified as related, and articles acquiring a higher count of related articles are assumed more trustworthy than lesser related articles.   All data is stored in database for storage and retrieval.</w:t>
+      </w:r>
+    </w:p>
+    <w:p/>
     <w:p>
       <w:pPr>
         <w:rPr>
@@ -2910,7 +3182,7 @@
           <v:shape id="_x0000_i1026" type="#_x0000_t75" style="width:365.25pt;height:373.5pt" o:ole="">
             <v:imagedata r:id="rId14" o:title=""/>
           </v:shape>
-          <o:OLEObject Type="Embed" ProgID="Visio.Drawing.15" ShapeID="_x0000_i1026" DrawAspect="Content" ObjectID="_1597777153" r:id="rId15"/>
+          <o:OLEObject Type="Embed" ProgID="Visio.Drawing.15" ShapeID="_x0000_i1026" DrawAspect="Content" ObjectID="_1597860749" r:id="rId15"/>
         </w:object>
       </w:r>
     </w:p>
@@ -2921,6 +3193,7 @@
       </w:pPr>
       <w:bookmarkStart w:id="4" w:name="_Toc523947454"/>
       <w:r>
+        <w:lastRenderedPageBreak/>
         <w:t>Subsystem Requirements</w:t>
       </w:r>
       <w:bookmarkEnd w:id="4"/>
@@ -3002,13 +3275,8 @@
           <w:numId w:val="11"/>
         </w:numPr>
       </w:pPr>
-      <w:proofErr w:type="gramStart"/>
-      <w:r>
-        <w:t>routes(</w:t>
-      </w:r>
-      <w:proofErr w:type="gramEnd"/>
-      <w:r>
-        <w:t>)</w:t>
+      <w:r>
+        <w:t>routes()</w:t>
       </w:r>
     </w:p>
     <w:p>
@@ -3020,17 +3288,12 @@
         </w:numPr>
       </w:pPr>
       <w:proofErr w:type="spellStart"/>
-      <w:proofErr w:type="gramStart"/>
       <w:r>
         <w:t>queryDB</w:t>
       </w:r>
       <w:proofErr w:type="spellEnd"/>
       <w:r>
-        <w:t>(</w:t>
-      </w:r>
-      <w:proofErr w:type="gramEnd"/>
-      <w:r>
-        <w:t>)</w:t>
+        <w:t>()</w:t>
       </w:r>
     </w:p>
     <w:p>
@@ -3055,19 +3318,11 @@
       </w:pPr>
       <w:proofErr w:type="spellStart"/>
       <w:r>
-        <w:t>get_</w:t>
-      </w:r>
-      <w:proofErr w:type="gramStart"/>
-      <w:r>
-        <w:t>articles</w:t>
+        <w:t>get_articles</w:t>
       </w:r>
       <w:proofErr w:type="spellEnd"/>
       <w:r>
-        <w:t>(</w:t>
-      </w:r>
-      <w:proofErr w:type="gramEnd"/>
-      <w:r>
-        <w:t>)</w:t>
+        <w:t>()</w:t>
       </w:r>
     </w:p>
     <w:p>
@@ -3078,13 +3333,8 @@
           <w:numId w:val="11"/>
         </w:numPr>
       </w:pPr>
-      <w:proofErr w:type="gramStart"/>
-      <w:r>
-        <w:t>parse(</w:t>
-      </w:r>
-      <w:proofErr w:type="gramEnd"/>
-      <w:r>
-        <w:t>)</w:t>
+      <w:r>
+        <w:t>parse()</w:t>
       </w:r>
     </w:p>
     <w:p>
@@ -3095,14 +3345,8 @@
           <w:numId w:val="11"/>
         </w:numPr>
       </w:pPr>
-      <w:proofErr w:type="gramStart"/>
-      <w:r>
-        <w:lastRenderedPageBreak/>
-        <w:t>download(</w:t>
-      </w:r>
-      <w:proofErr w:type="gramEnd"/>
-      <w:r>
-        <w:t>)</w:t>
+      <w:r>
+        <w:t>download()</w:t>
       </w:r>
     </w:p>
     <w:p>
@@ -3115,19 +3359,11 @@
       </w:pPr>
       <w:proofErr w:type="spellStart"/>
       <w:r>
-        <w:t>generate_</w:t>
-      </w:r>
-      <w:proofErr w:type="gramStart"/>
-      <w:r>
-        <w:t>news</w:t>
+        <w:t>generate_news</w:t>
       </w:r>
       <w:proofErr w:type="spellEnd"/>
       <w:r>
-        <w:t>(</w:t>
-      </w:r>
-      <w:proofErr w:type="gramEnd"/>
-      <w:r>
-        <w:t>)</w:t>
+        <w:t>()</w:t>
       </w:r>
     </w:p>
     <w:p>
@@ -3152,19 +3388,11 @@
       </w:pPr>
       <w:proofErr w:type="spellStart"/>
       <w:r>
-        <w:t>create_</w:t>
-      </w:r>
-      <w:proofErr w:type="gramStart"/>
-      <w:r>
-        <w:t>table</w:t>
+        <w:t>create_table</w:t>
       </w:r>
       <w:proofErr w:type="spellEnd"/>
       <w:r>
-        <w:t>(</w:t>
-      </w:r>
-      <w:proofErr w:type="gramEnd"/>
-      <w:r>
-        <w:t>)</w:t>
+        <w:t>()</w:t>
       </w:r>
     </w:p>
     <w:p>
@@ -3177,19 +3405,11 @@
       </w:pPr>
       <w:proofErr w:type="spellStart"/>
       <w:r>
-        <w:t>db_</w:t>
-      </w:r>
-      <w:proofErr w:type="gramStart"/>
-      <w:r>
-        <w:t>insert</w:t>
+        <w:t>db_insert</w:t>
       </w:r>
       <w:proofErr w:type="spellEnd"/>
       <w:r>
-        <w:t>(</w:t>
-      </w:r>
-      <w:proofErr w:type="gramEnd"/>
-      <w:r>
-        <w:t>)</w:t>
+        <w:t>()</w:t>
       </w:r>
     </w:p>
     <w:p>
@@ -3202,19 +3422,11 @@
       </w:pPr>
       <w:proofErr w:type="spellStart"/>
       <w:r>
-        <w:t>db_</w:t>
-      </w:r>
-      <w:proofErr w:type="gramStart"/>
-      <w:r>
-        <w:t>update</w:t>
+        <w:t>db_update</w:t>
       </w:r>
       <w:proofErr w:type="spellEnd"/>
       <w:r>
-        <w:t>(</w:t>
-      </w:r>
-      <w:proofErr w:type="gramEnd"/>
-      <w:r>
-        <w:t>)</w:t>
+        <w:t>()</w:t>
       </w:r>
     </w:p>
     <w:p>
@@ -3227,19 +3439,11 @@
       </w:pPr>
       <w:proofErr w:type="spellStart"/>
       <w:r>
-        <w:t>db_</w:t>
-      </w:r>
-      <w:proofErr w:type="gramStart"/>
-      <w:r>
-        <w:t>query</w:t>
+        <w:t>db_query</w:t>
       </w:r>
       <w:proofErr w:type="spellEnd"/>
       <w:r>
-        <w:t>(</w:t>
-      </w:r>
-      <w:proofErr w:type="gramEnd"/>
-      <w:r>
-        <w:t>)</w:t>
+        <w:t>()</w:t>
       </w:r>
     </w:p>
     <w:p>
@@ -3252,19 +3456,11 @@
       </w:pPr>
       <w:proofErr w:type="spellStart"/>
       <w:r>
-        <w:t>mass_</w:t>
-      </w:r>
-      <w:proofErr w:type="gramStart"/>
-      <w:r>
-        <w:t>update</w:t>
+        <w:t>mass_update</w:t>
       </w:r>
       <w:proofErr w:type="spellEnd"/>
       <w:r>
-        <w:t>(</w:t>
-      </w:r>
-      <w:proofErr w:type="gramEnd"/>
-      <w:r>
-        <w:t>)</w:t>
+        <w:t>()</w:t>
       </w:r>
     </w:p>
     <w:p>
@@ -3329,6 +3525,7 @@
       </w:r>
     </w:p>
     <w:p/>
+    <w:p/>
     <w:p>
       <w:pPr>
         <w:pStyle w:val="Heading1"/>
@@ -3336,6 +3533,7 @@
       </w:pPr>
       <w:bookmarkStart w:id="6" w:name="_Toc523947456"/>
       <w:r>
+        <w:lastRenderedPageBreak/>
         <w:t>Potential Risk and Mitigation</w:t>
       </w:r>
       <w:bookmarkEnd w:id="6"/>
@@ -3368,15 +3566,7 @@
         <w:rPr>
           <w:rFonts w:eastAsia="Arial"/>
         </w:rPr>
-        <w:t>The system may fail to retrieve information from trusted websites (du</w:t>
-      </w:r>
-      <w:bookmarkStart w:id="7" w:name="_GoBack"/>
-      <w:bookmarkEnd w:id="7"/>
-      <w:r>
-        <w:rPr>
-          <w:rFonts w:eastAsia="Arial"/>
-        </w:rPr>
-        <w:t xml:space="preserve">e to https certificate error, </w:t>
+        <w:t xml:space="preserve">The system may fail to retrieve information from trusted websites (due to https certificate error, </w:t>
       </w:r>
       <w:r>
         <w:rPr>
@@ -3474,11 +3664,11 @@
         <w:pStyle w:val="Heading1"/>
         <w:spacing w:before="240"/>
       </w:pPr>
-      <w:bookmarkStart w:id="8" w:name="_Toc523947457"/>
+      <w:bookmarkStart w:id="7" w:name="_Toc523947457"/>
       <w:r>
         <w:t>Future Enhancements</w:t>
       </w:r>
-      <w:bookmarkEnd w:id="8"/>
+      <w:bookmarkEnd w:id="7"/>
     </w:p>
     <w:p>
       <w:pPr>
@@ -3508,6 +3698,24 @@
       <w:pPr>
         <w:pStyle w:val="ListParagraph"/>
         <w:numPr>
+          <w:ilvl w:val="1"/>
+          <w:numId w:val="9"/>
+        </w:numPr>
+      </w:pPr>
+      <w:r>
+        <w:t xml:space="preserve">Create </w:t>
+      </w:r>
+      <w:r>
+        <w:t>visualizations to illustrate vocabulary, determine the relationships between word choice and trustworthiness</w:t>
+      </w:r>
+      <w:r>
+        <w:t>.</w:t>
+      </w:r>
+    </w:p>
+    <w:p>
+      <w:pPr>
+        <w:pStyle w:val="ListParagraph"/>
+        <w:numPr>
           <w:ilvl w:val="0"/>
           <w:numId w:val="9"/>
         </w:numPr>
@@ -3525,7 +3733,6 @@
         </w:numPr>
       </w:pPr>
       <w:r>
-        <w:lastRenderedPageBreak/>
         <w:t>Provide a way for users to search through all content to discover the trustworthiness of a specific article, or specifically tagged articles.</w:t>
       </w:r>
     </w:p>
@@ -3538,7 +3745,13 @@
         </w:numPr>
       </w:pPr>
       <w:r>
-        <w:t>User interaction:</w:t>
+        <w:t xml:space="preserve">User </w:t>
+      </w:r>
+      <w:r>
+        <w:t>related</w:t>
+      </w:r>
+      <w:r>
+        <w:t>:</w:t>
       </w:r>
     </w:p>
     <w:p>
@@ -3576,6 +3789,89 @@
       <w:r>
         <w:t>Provide a way for users to propose additional websites for automated analysis</w:t>
       </w:r>
+    </w:p>
+    <w:p>
+      <w:pPr>
+        <w:pStyle w:val="ListParagraph"/>
+        <w:numPr>
+          <w:ilvl w:val="1"/>
+          <w:numId w:val="9"/>
+        </w:numPr>
+      </w:pPr>
+      <w:r>
+        <w:t>Present users with their history, to show them their implicit biases</w:t>
+      </w:r>
+    </w:p>
+    <w:p>
+      <w:pPr>
+        <w:pStyle w:val="ListParagraph"/>
+        <w:numPr>
+          <w:ilvl w:val="0"/>
+          <w:numId w:val="9"/>
+        </w:numPr>
+      </w:pPr>
+      <w:r>
+        <w:t>Advanced Tracking:</w:t>
+      </w:r>
+    </w:p>
+    <w:p>
+      <w:pPr>
+        <w:pStyle w:val="ListParagraph"/>
+        <w:numPr>
+          <w:ilvl w:val="1"/>
+          <w:numId w:val="9"/>
+        </w:numPr>
+      </w:pPr>
+      <w:r>
+        <w:t>Present metadata regarding publishing dates to expose when stories are posted on different websites</w:t>
+      </w:r>
+    </w:p>
+    <w:p>
+      <w:pPr>
+        <w:pStyle w:val="ListParagraph"/>
+        <w:numPr>
+          <w:ilvl w:val="1"/>
+          <w:numId w:val="9"/>
+        </w:numPr>
+      </w:pPr>
+      <w:r>
+        <w:t xml:space="preserve">Track if the same exact story is published by a different author(s) (plagiarism) </w:t>
+      </w:r>
+    </w:p>
+    <w:p>
+      <w:pPr>
+        <w:pStyle w:val="ListParagraph"/>
+        <w:numPr>
+          <w:ilvl w:val="1"/>
+          <w:numId w:val="9"/>
+        </w:numPr>
+      </w:pPr>
+      <w:r>
+        <w:t xml:space="preserve">Track </w:t>
+      </w:r>
+      <w:r>
+        <w:t xml:space="preserve">if the same exact story is published by </w:t>
+      </w:r>
+      <w:r>
+        <w:t xml:space="preserve">the same </w:t>
+      </w:r>
+      <w:r>
+        <w:t>author(s)</w:t>
+      </w:r>
+    </w:p>
+    <w:p>
+      <w:pPr>
+        <w:pStyle w:val="ListParagraph"/>
+        <w:numPr>
+          <w:ilvl w:val="1"/>
+          <w:numId w:val="9"/>
+        </w:numPr>
+      </w:pPr>
+      <w:r>
+        <w:t>Track the trustworthiness of individual author(s)</w:t>
+      </w:r>
+      <w:bookmarkStart w:id="8" w:name="_GoBack"/>
+      <w:bookmarkEnd w:id="8"/>
     </w:p>
     <w:sectPr>
       <w:pgSz w:w="12240" w:h="15840"/>
@@ -6081,7 +6377,7 @@
 </file>
 
 <file path=customXml/itemProps1.xml><?xml version="1.0" encoding="utf-8"?>
-<ds:datastoreItem xmlns:ds="http://schemas.openxmlformats.org/officeDocument/2006/customXml" ds:itemID="{38630359-C5AD-45FB-AE04-71790208E611}">
+<ds:datastoreItem xmlns:ds="http://schemas.openxmlformats.org/officeDocument/2006/customXml" ds:itemID="{B6D82807-F149-4DF2-ABB1-44C0FF4D1E34}">
   <ds:schemaRefs>
     <ds:schemaRef ds:uri="http://schemas.openxmlformats.org/officeDocument/2006/bibliography"/>
   </ds:schemaRefs>

</xml_diff>